<commit_message>
this is the last time that q2 is how it is now: purely inductive and that weird segments shit; it doens't work; im gonna use the txtbk's approach now
</commit_message>
<xml_diff>
--- a/HW CS 4820/HW2/HW2_q2.docx
+++ b/HW CS 4820/HW2/HW2_q2.docx
@@ -478,7 +478,13 @@
         <w:t>and we’ve got</w:t>
       </w:r>
       <w:r>
-        <w:t xml:space="preserve"> the most number of eligible pairs in A</w:t>
+        <w:t xml:space="preserve"> the </w:t>
+      </w:r>
+      <w:r>
+        <w:t>maximum</w:t>
+      </w:r>
+      <w:r>
+        <w:t xml:space="preserve"> number of eligible pairs in A</w:t>
       </w:r>
       <w:r>
         <w:t xml:space="preserve"> by running this algorithm</w:t>
@@ -491,6 +497,465 @@
       </w:r>
     </w:p>
     <w:p>
+      <w:r>
+        <w:t>First Observe that the maximum number of eligible pairs can be gotten through the greedy algorithm</w:t>
+      </w:r>
+      <w:r>
+        <w:t xml:space="preserve"> being run on a segmented version of this problem, where each segment boundary in time is a </w:t>
+      </w:r>
+      <w:r>
+        <w:t>time where no availability crosses</w:t>
+      </w:r>
+      <w:r>
+        <w:t xml:space="preserve">, and </w:t>
+      </w:r>
+      <w:r>
+        <w:t xml:space="preserve">then </w:t>
+      </w:r>
+      <w:r>
+        <w:t>adding up the answer from each segment</w:t>
+      </w:r>
+      <w:r>
+        <w:t>.</w:t>
+      </w:r>
+      <w:r>
+        <w:t xml:space="preserve"> </w:t>
+      </w:r>
+      <w:r>
+        <w:t>This is obviously true because eligibility requires overlap.</w:t>
+      </w:r>
+      <w:r>
+        <w:t xml:space="preserve"> A visual representation of this problem being segmented</w:t>
+      </w:r>
+      <w:r>
+        <w:t xml:space="preserve"> (different colors mean different segments) </w:t>
+      </w:r>
+      <w:r>
+        <w:t>:</w:t>
+      </w:r>
+    </w:p>
+    <w:p>
+      <w:r>
+        <w:rPr>
+          <w:noProof/>
+        </w:rPr>
+        <mc:AlternateContent>
+          <mc:Choice Requires="wps">
+            <w:drawing>
+              <wp:anchor distT="0" distB="0" distL="114300" distR="114300" simplePos="0" relativeHeight="251659264" behindDoc="0" locked="0" layoutInCell="1" allowOverlap="1" wp14:anchorId="14EB74F1" wp14:editId="48C9982A">
+                <wp:simplePos x="0" y="0"/>
+                <wp:positionH relativeFrom="column">
+                  <wp:posOffset>107911</wp:posOffset>
+                </wp:positionH>
+                <wp:positionV relativeFrom="paragraph">
+                  <wp:posOffset>113409</wp:posOffset>
+                </wp:positionV>
+                <wp:extent cx="1045028" cy="0"/>
+                <wp:effectExtent l="0" t="25400" r="34925" b="38100"/>
+                <wp:wrapNone/>
+                <wp:docPr id="1" name="Straight Connector 1"/>
+                <wp:cNvGraphicFramePr/>
+                <a:graphic xmlns:a="http://schemas.openxmlformats.org/drawingml/2006/main">
+                  <a:graphicData uri="http://schemas.microsoft.com/office/word/2010/wordprocessingShape">
+                    <wps:wsp>
+                      <wps:cNvCnPr/>
+                      <wps:spPr>
+                        <a:xfrm>
+                          <a:off x="0" y="0"/>
+                          <a:ext cx="1045028" cy="0"/>
+                        </a:xfrm>
+                        <a:prstGeom prst="line">
+                          <a:avLst/>
+                        </a:prstGeom>
+                        <a:ln w="57150"/>
+                      </wps:spPr>
+                      <wps:style>
+                        <a:lnRef idx="1">
+                          <a:schemeClr val="accent1"/>
+                        </a:lnRef>
+                        <a:fillRef idx="0">
+                          <a:schemeClr val="accent1"/>
+                        </a:fillRef>
+                        <a:effectRef idx="0">
+                          <a:schemeClr val="accent1"/>
+                        </a:effectRef>
+                        <a:fontRef idx="minor">
+                          <a:schemeClr val="tx1"/>
+                        </a:fontRef>
+                      </wps:style>
+                      <wps:bodyPr/>
+                    </wps:wsp>
+                  </a:graphicData>
+                </a:graphic>
+              </wp:anchor>
+            </w:drawing>
+          </mc:Choice>
+          <mc:Fallback>
+            <w:pict>
+              <v:line w14:anchorId="23835B7F" id="Straight Connector 1" o:spid="_x0000_s1026" style="position:absolute;z-index:251659264;visibility:visible;mso-wrap-style:square;mso-wrap-distance-left:9pt;mso-wrap-distance-top:0;mso-wrap-distance-right:9pt;mso-wrap-distance-bottom:0;mso-position-horizontal:absolute;mso-position-horizontal-relative:text;mso-position-vertical:absolute;mso-position-vertical-relative:text" from="8.5pt,8.95pt" to="90.8pt,8.95pt" o:gfxdata="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" strokecolor="#4472c4 [3204]" strokeweight="4.5pt">
+                <v:stroke joinstyle="miter"/>
+              </v:line>
+            </w:pict>
+          </mc:Fallback>
+        </mc:AlternateContent>
+      </w:r>
+    </w:p>
+    <w:p>
+      <w:r>
+        <w:rPr>
+          <w:noProof/>
+          <w:color w:val="FF0000"/>
+        </w:rPr>
+        <mc:AlternateContent>
+          <mc:Choice Requires="wps">
+            <w:drawing>
+              <wp:anchor distT="0" distB="0" distL="114300" distR="114300" simplePos="0" relativeHeight="251668480" behindDoc="0" locked="0" layoutInCell="1" allowOverlap="1" wp14:anchorId="5A3F5161" wp14:editId="11EFDC87">
+                <wp:simplePos x="0" y="0"/>
+                <wp:positionH relativeFrom="column">
+                  <wp:posOffset>4366260</wp:posOffset>
+                </wp:positionH>
+                <wp:positionV relativeFrom="paragraph">
+                  <wp:posOffset>27940</wp:posOffset>
+                </wp:positionV>
+                <wp:extent cx="982345" cy="0"/>
+                <wp:effectExtent l="0" t="25400" r="33655" b="38100"/>
+                <wp:wrapNone/>
+                <wp:docPr id="8" name="Straight Connector 8"/>
+                <wp:cNvGraphicFramePr/>
+                <a:graphic xmlns:a="http://schemas.openxmlformats.org/drawingml/2006/main">
+                  <a:graphicData uri="http://schemas.microsoft.com/office/word/2010/wordprocessingShape">
+                    <wps:wsp>
+                      <wps:cNvCnPr/>
+                      <wps:spPr>
+                        <a:xfrm>
+                          <a:off x="0" y="0"/>
+                          <a:ext cx="982345" cy="0"/>
+                        </a:xfrm>
+                        <a:prstGeom prst="line">
+                          <a:avLst/>
+                        </a:prstGeom>
+                        <a:ln w="57150">
+                          <a:solidFill>
+                            <a:schemeClr val="accent2"/>
+                          </a:solidFill>
+                        </a:ln>
+                      </wps:spPr>
+                      <wps:style>
+                        <a:lnRef idx="1">
+                          <a:schemeClr val="accent1"/>
+                        </a:lnRef>
+                        <a:fillRef idx="0">
+                          <a:schemeClr val="accent1"/>
+                        </a:fillRef>
+                        <a:effectRef idx="0">
+                          <a:schemeClr val="accent1"/>
+                        </a:effectRef>
+                        <a:fontRef idx="minor">
+                          <a:schemeClr val="tx1"/>
+                        </a:fontRef>
+                      </wps:style>
+                      <wps:bodyPr/>
+                    </wps:wsp>
+                  </a:graphicData>
+                </a:graphic>
+              </wp:anchor>
+            </w:drawing>
+          </mc:Choice>
+          <mc:Fallback>
+            <w:pict>
+              <v:line w14:anchorId="1234E9FC" id="Straight Connector 8" o:spid="_x0000_s1026" style="position:absolute;z-index:251668480;visibility:visible;mso-wrap-style:square;mso-wrap-distance-left:9pt;mso-wrap-distance-top:0;mso-wrap-distance-right:9pt;mso-wrap-distance-bottom:0;mso-position-horizontal:absolute;mso-position-horizontal-relative:text;mso-position-vertical:absolute;mso-position-vertical-relative:text" from="343.8pt,2.2pt" to="421.15pt,2.2pt" o:gfxdata="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" strokecolor="#ed7d31 [3205]" strokeweight="4.5pt">
+                <v:stroke joinstyle="miter"/>
+              </v:line>
+            </w:pict>
+          </mc:Fallback>
+        </mc:AlternateContent>
+      </w:r>
+      <w:r>
+        <w:rPr>
+          <w:noProof/>
+        </w:rPr>
+        <mc:AlternateContent>
+          <mc:Choice Requires="wps">
+            <w:drawing>
+              <wp:anchor distT="0" distB="0" distL="114300" distR="114300" simplePos="0" relativeHeight="251666432" behindDoc="0" locked="0" layoutInCell="1" allowOverlap="1" wp14:anchorId="6A01E393" wp14:editId="50EA1084">
+                <wp:simplePos x="0" y="0"/>
+                <wp:positionH relativeFrom="column">
+                  <wp:posOffset>3031865</wp:posOffset>
+                </wp:positionH>
+                <wp:positionV relativeFrom="paragraph">
+                  <wp:posOffset>164572</wp:posOffset>
+                </wp:positionV>
+                <wp:extent cx="982554" cy="0"/>
+                <wp:effectExtent l="0" t="25400" r="33655" b="38100"/>
+                <wp:wrapNone/>
+                <wp:docPr id="7" name="Straight Connector 7"/>
+                <wp:cNvGraphicFramePr/>
+                <a:graphic xmlns:a="http://schemas.openxmlformats.org/drawingml/2006/main">
+                  <a:graphicData uri="http://schemas.microsoft.com/office/word/2010/wordprocessingShape">
+                    <wps:wsp>
+                      <wps:cNvCnPr/>
+                      <wps:spPr>
+                        <a:xfrm>
+                          <a:off x="0" y="0"/>
+                          <a:ext cx="982554" cy="0"/>
+                        </a:xfrm>
+                        <a:prstGeom prst="line">
+                          <a:avLst/>
+                        </a:prstGeom>
+                        <a:ln w="57150">
+                          <a:solidFill>
+                            <a:srgbClr val="7030A0"/>
+                          </a:solidFill>
+                        </a:ln>
+                      </wps:spPr>
+                      <wps:style>
+                        <a:lnRef idx="1">
+                          <a:schemeClr val="accent1"/>
+                        </a:lnRef>
+                        <a:fillRef idx="0">
+                          <a:schemeClr val="accent1"/>
+                        </a:fillRef>
+                        <a:effectRef idx="0">
+                          <a:schemeClr val="accent1"/>
+                        </a:effectRef>
+                        <a:fontRef idx="minor">
+                          <a:schemeClr val="tx1"/>
+                        </a:fontRef>
+                      </wps:style>
+                      <wps:bodyPr/>
+                    </wps:wsp>
+                  </a:graphicData>
+                </a:graphic>
+              </wp:anchor>
+            </w:drawing>
+          </mc:Choice>
+          <mc:Fallback>
+            <w:pict>
+              <v:line w14:anchorId="0B900483" id="Straight Connector 7" o:spid="_x0000_s1026" style="position:absolute;z-index:251666432;visibility:visible;mso-wrap-style:square;mso-wrap-distance-left:9pt;mso-wrap-distance-top:0;mso-wrap-distance-right:9pt;mso-wrap-distance-bottom:0;mso-position-horizontal:absolute;mso-position-horizontal-relative:text;mso-position-vertical:absolute;mso-position-vertical-relative:text" from="238.75pt,12.95pt" to="316.1pt,12.95pt" o:gfxdata="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" strokecolor="#7030a0" strokeweight="4.5pt">
+                <v:stroke joinstyle="miter"/>
+              </v:line>
+            </w:pict>
+          </mc:Fallback>
+        </mc:AlternateContent>
+      </w:r>
+      <w:r>
+        <w:rPr>
+          <w:noProof/>
+        </w:rPr>
+        <mc:AlternateContent>
+          <mc:Choice Requires="wps">
+            <w:drawing>
+              <wp:anchor distT="0" distB="0" distL="114300" distR="114300" simplePos="0" relativeHeight="251664384" behindDoc="0" locked="0" layoutInCell="1" allowOverlap="1" wp14:anchorId="3142806F" wp14:editId="4B03B271">
+                <wp:simplePos x="0" y="0"/>
+                <wp:positionH relativeFrom="column">
+                  <wp:posOffset>2532057</wp:posOffset>
+                </wp:positionH>
+                <wp:positionV relativeFrom="paragraph">
+                  <wp:posOffset>28264</wp:posOffset>
+                </wp:positionV>
+                <wp:extent cx="982554" cy="0"/>
+                <wp:effectExtent l="0" t="25400" r="33655" b="38100"/>
+                <wp:wrapNone/>
+                <wp:docPr id="6" name="Straight Connector 6"/>
+                <wp:cNvGraphicFramePr/>
+                <a:graphic xmlns:a="http://schemas.openxmlformats.org/drawingml/2006/main">
+                  <a:graphicData uri="http://schemas.microsoft.com/office/word/2010/wordprocessingShape">
+                    <wps:wsp>
+                      <wps:cNvCnPr/>
+                      <wps:spPr>
+                        <a:xfrm>
+                          <a:off x="0" y="0"/>
+                          <a:ext cx="982554" cy="0"/>
+                        </a:xfrm>
+                        <a:prstGeom prst="line">
+                          <a:avLst/>
+                        </a:prstGeom>
+                        <a:ln w="57150">
+                          <a:solidFill>
+                            <a:srgbClr val="7030A0"/>
+                          </a:solidFill>
+                        </a:ln>
+                      </wps:spPr>
+                      <wps:style>
+                        <a:lnRef idx="1">
+                          <a:schemeClr val="accent1"/>
+                        </a:lnRef>
+                        <a:fillRef idx="0">
+                          <a:schemeClr val="accent1"/>
+                        </a:fillRef>
+                        <a:effectRef idx="0">
+                          <a:schemeClr val="accent1"/>
+                        </a:effectRef>
+                        <a:fontRef idx="minor">
+                          <a:schemeClr val="tx1"/>
+                        </a:fontRef>
+                      </wps:style>
+                      <wps:bodyPr/>
+                    </wps:wsp>
+                  </a:graphicData>
+                </a:graphic>
+              </wp:anchor>
+            </w:drawing>
+          </mc:Choice>
+          <mc:Fallback>
+            <w:pict>
+              <v:line w14:anchorId="17375E2A" id="Straight Connector 6" o:spid="_x0000_s1026" style="position:absolute;z-index:251664384;visibility:visible;mso-wrap-style:square;mso-wrap-distance-left:9pt;mso-wrap-distance-top:0;mso-wrap-distance-right:9pt;mso-wrap-distance-bottom:0;mso-position-horizontal:absolute;mso-position-horizontal-relative:text;mso-position-vertical:absolute;mso-position-vertical-relative:text" from="199.35pt,2.25pt" to="276.7pt,2.25pt" o:gfxdata="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" strokecolor="#7030a0" strokeweight="4.5pt">
+                <v:stroke joinstyle="miter"/>
+              </v:line>
+            </w:pict>
+          </mc:Fallback>
+        </mc:AlternateContent>
+      </w:r>
+      <w:r>
+        <w:rPr>
+          <w:noProof/>
+        </w:rPr>
+        <mc:AlternateContent>
+          <mc:Choice Requires="wps">
+            <w:drawing>
+              <wp:anchor distT="0" distB="0" distL="114300" distR="114300" simplePos="0" relativeHeight="251662336" behindDoc="0" locked="0" layoutInCell="1" allowOverlap="1" wp14:anchorId="01AF621C" wp14:editId="722C96D2">
+                <wp:simplePos x="0" y="0"/>
+                <wp:positionH relativeFrom="column">
+                  <wp:posOffset>1310514</wp:posOffset>
+                </wp:positionH>
+                <wp:positionV relativeFrom="paragraph">
+                  <wp:posOffset>28480</wp:posOffset>
+                </wp:positionV>
+                <wp:extent cx="982554" cy="0"/>
+                <wp:effectExtent l="0" t="25400" r="33655" b="38100"/>
+                <wp:wrapNone/>
+                <wp:docPr id="4" name="Straight Connector 4"/>
+                <wp:cNvGraphicFramePr/>
+                <a:graphic xmlns:a="http://schemas.openxmlformats.org/drawingml/2006/main">
+                  <a:graphicData uri="http://schemas.microsoft.com/office/word/2010/wordprocessingShape">
+                    <wps:wsp>
+                      <wps:cNvCnPr/>
+                      <wps:spPr>
+                        <a:xfrm>
+                          <a:off x="0" y="0"/>
+                          <a:ext cx="982554" cy="0"/>
+                        </a:xfrm>
+                        <a:prstGeom prst="line">
+                          <a:avLst/>
+                        </a:prstGeom>
+                        <a:ln w="57150"/>
+                      </wps:spPr>
+                      <wps:style>
+                        <a:lnRef idx="1">
+                          <a:schemeClr val="accent1"/>
+                        </a:lnRef>
+                        <a:fillRef idx="0">
+                          <a:schemeClr val="accent1"/>
+                        </a:fillRef>
+                        <a:effectRef idx="0">
+                          <a:schemeClr val="accent1"/>
+                        </a:effectRef>
+                        <a:fontRef idx="minor">
+                          <a:schemeClr val="tx1"/>
+                        </a:fontRef>
+                      </wps:style>
+                      <wps:bodyPr/>
+                    </wps:wsp>
+                  </a:graphicData>
+                </a:graphic>
+              </wp:anchor>
+            </w:drawing>
+          </mc:Choice>
+          <mc:Fallback>
+            <w:pict>
+              <v:line w14:anchorId="7DD9362A" id="Straight Connector 4" o:spid="_x0000_s1026" style="position:absolute;z-index:251662336;visibility:visible;mso-wrap-style:square;mso-wrap-distance-left:9pt;mso-wrap-distance-top:0;mso-wrap-distance-right:9pt;mso-wrap-distance-bottom:0;mso-position-horizontal:absolute;mso-position-horizontal-relative:text;mso-position-vertical:absolute;mso-position-vertical-relative:text" from="103.2pt,2.25pt" to="180.55pt,2.25pt" o:gfxdata="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" strokecolor="#4472c4 [3204]" strokeweight="4.5pt">
+                <v:stroke joinstyle="miter"/>
+              </v:line>
+            </w:pict>
+          </mc:Fallback>
+        </mc:AlternateContent>
+      </w:r>
+      <w:r>
+        <w:rPr>
+          <w:noProof/>
+        </w:rPr>
+        <mc:AlternateContent>
+          <mc:Choice Requires="wps">
+            <w:drawing>
+              <wp:anchor distT="0" distB="0" distL="114300" distR="114300" simplePos="0" relativeHeight="251660288" behindDoc="0" locked="0" layoutInCell="1" allowOverlap="1" wp14:anchorId="7FDD7C10" wp14:editId="0D139A51">
+                <wp:simplePos x="0" y="0"/>
+                <wp:positionH relativeFrom="column">
+                  <wp:posOffset>630425</wp:posOffset>
+                </wp:positionH>
+                <wp:positionV relativeFrom="paragraph">
+                  <wp:posOffset>165893</wp:posOffset>
+                </wp:positionV>
+                <wp:extent cx="982554" cy="0"/>
+                <wp:effectExtent l="0" t="25400" r="33655" b="38100"/>
+                <wp:wrapNone/>
+                <wp:docPr id="3" name="Straight Connector 3"/>
+                <wp:cNvGraphicFramePr/>
+                <a:graphic xmlns:a="http://schemas.openxmlformats.org/drawingml/2006/main">
+                  <a:graphicData uri="http://schemas.microsoft.com/office/word/2010/wordprocessingShape">
+                    <wps:wsp>
+                      <wps:cNvCnPr/>
+                      <wps:spPr>
+                        <a:xfrm>
+                          <a:off x="0" y="0"/>
+                          <a:ext cx="982554" cy="0"/>
+                        </a:xfrm>
+                        <a:prstGeom prst="line">
+                          <a:avLst/>
+                        </a:prstGeom>
+                        <a:ln w="57150"/>
+                      </wps:spPr>
+                      <wps:style>
+                        <a:lnRef idx="1">
+                          <a:schemeClr val="accent1"/>
+                        </a:lnRef>
+                        <a:fillRef idx="0">
+                          <a:schemeClr val="accent1"/>
+                        </a:fillRef>
+                        <a:effectRef idx="0">
+                          <a:schemeClr val="accent1"/>
+                        </a:effectRef>
+                        <a:fontRef idx="minor">
+                          <a:schemeClr val="tx1"/>
+                        </a:fontRef>
+                      </wps:style>
+                      <wps:bodyPr/>
+                    </wps:wsp>
+                  </a:graphicData>
+                </a:graphic>
+              </wp:anchor>
+            </w:drawing>
+          </mc:Choice>
+          <mc:Fallback>
+            <w:pict>
+              <v:line w14:anchorId="39BA9A1D" id="Straight Connector 3" o:spid="_x0000_s1026" style="position:absolute;z-index:251660288;visibility:visible;mso-wrap-style:square;mso-wrap-distance-left:9pt;mso-wrap-distance-top:0;mso-wrap-distance-right:9pt;mso-wrap-distance-bottom:0;mso-position-horizontal:absolute;mso-position-horizontal-relative:text;mso-position-vertical:absolute;mso-position-vertical-relative:text" from="49.65pt,13.05pt" to="127pt,13.05pt" o:gfxdata="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" strokecolor="#4472c4 [3204]" strokeweight="4.5pt">
+                <v:stroke joinstyle="miter"/>
+              </v:line>
+            </w:pict>
+          </mc:Fallback>
+        </mc:AlternateContent>
+      </w:r>
+    </w:p>
+    <w:p/>
+    <w:p/>
+    <w:p>
+      <w:r>
+        <w:t xml:space="preserve">Notice that any student whose availability doesn’t overlap with anyone else’s is in his own segment, which gives the answer 0 for his segment. </w:t>
+      </w:r>
+      <w:r>
+        <w:t xml:space="preserve">We will form our argument on </w:t>
+      </w:r>
+      <w:r>
+        <w:t xml:space="preserve">one segment, since the </w:t>
+      </w:r>
+      <w:r>
+        <w:t xml:space="preserve">final </w:t>
+      </w:r>
+      <w:r>
+        <w:t>answer can be gotten by adding up each segment’s answer.</w:t>
+      </w:r>
+      <w:r>
+        <w:t xml:space="preserve"> </w:t>
+      </w:r>
       <w:r>
         <w:t>Observe that d</w:t>
       </w:r>
@@ -510,7 +975,11 @@
         </w:numPr>
       </w:pPr>
       <w:r>
+        <w:lastRenderedPageBreak/>
         <w:t>His availability doesn’t overlap with anyone else’s</w:t>
+      </w:r>
+      <w:r>
+        <w:t xml:space="preserve"> (he is in his own segment)</w:t>
       </w:r>
     </w:p>
     <w:p>
@@ -522,7 +991,24 @@
         </w:numPr>
       </w:pPr>
       <w:r>
-        <w:t>His availability does overlap with someone, but it doesn’t end before any of the matched students’ (meaning it either ends at or after a matched student’s).</w:t>
+        <w:t>His availability does overlap with someone,</w:t>
+      </w:r>
+      <w:r>
+        <w:t xml:space="preserve"> but it’s at the end of his </w:t>
+      </w:r>
+      <w:r>
+        <w:t>segment</w:t>
+      </w:r>
+      <w:r>
+        <w:t xml:space="preserve"> after all eligible pairs are removed</w:t>
+      </w:r>
+      <w:r>
+        <w:t>.</w:t>
+      </w:r>
+      <w:bookmarkStart w:id="0" w:name="_GoBack"/>
+      <w:bookmarkEnd w:id="0"/>
+      <w:r>
+        <w:t xml:space="preserve"> </w:t>
       </w:r>
     </w:p>
     <w:p>
@@ -629,7 +1115,13 @@
         <w:t>A student who wasn’t compatible with any of the original students</w:t>
       </w:r>
       <w:r>
-        <w:t xml:space="preserve"> would still not be paired</w:t>
+        <w:t xml:space="preserve"> </w:t>
+      </w:r>
+      <w:r>
+        <w:t xml:space="preserve">(someone in his own segment) </w:t>
+      </w:r>
+      <w:r>
+        <w:t>would still not be paired</w:t>
       </w:r>
       <w:r>
         <w:t xml:space="preserve"> with</w:t>
@@ -638,11 +1130,7 @@
         <w:t xml:space="preserve"> any of the original students, but will get paired with </w:t>
       </w:r>
       <w:r>
-        <w:t xml:space="preserve">the new student if their </w:t>
-      </w:r>
-      <w:r>
-        <w:lastRenderedPageBreak/>
-        <w:t xml:space="preserve">availabilities overlap. This would not mess up the original </w:t>
+        <w:t xml:space="preserve">the new student if their availabilities overlap. This would not mess up the original </w:t>
       </w:r>
       <w:r>
         <w:t xml:space="preserve">pairs </w:t>
@@ -689,8 +1177,6 @@
       <w:r>
         <w:t xml:space="preserve"> </w:t>
       </w:r>
-      <w:bookmarkStart w:id="0" w:name="_GoBack"/>
-      <w:bookmarkEnd w:id="0"/>
     </w:p>
     <w:p>
       <w:pPr>

</xml_diff>

<commit_message>
q2 done and submitted but will proofread later
</commit_message>
<xml_diff>
--- a/HW CS 4820/HW2/HW2_q2.docx
+++ b/HW CS 4820/HW2/HW2_q2.docx
@@ -155,7 +155,27 @@
           <w:sz w:val="22"/>
           <w:szCs w:val="22"/>
         </w:rPr>
-        <w:t xml:space="preserve">    get i∈R; </w:t>
+        <w:t xml:space="preserve">    get </w:t>
+      </w:r>
+      <w:proofErr w:type="spellStart"/>
+      <w:r>
+        <w:rPr>
+          <w:rFonts w:ascii="Menlo" w:hAnsi="Menlo" w:cs="Menlo"/>
+          <w:color w:val="000000"/>
+          <w:sz w:val="22"/>
+          <w:szCs w:val="22"/>
+        </w:rPr>
+        <w:t>i∈R</w:t>
+      </w:r>
+      <w:proofErr w:type="spellEnd"/>
+      <w:r>
+        <w:rPr>
+          <w:rFonts w:ascii="Menlo" w:hAnsi="Menlo" w:cs="Menlo"/>
+          <w:color w:val="000000"/>
+          <w:sz w:val="22"/>
+          <w:szCs w:val="22"/>
+        </w:rPr>
+        <w:t xml:space="preserve">; </w:t>
       </w:r>
       <w:r>
         <w:rPr>
@@ -164,7 +184,27 @@
           <w:sz w:val="22"/>
           <w:szCs w:val="22"/>
         </w:rPr>
-        <w:t>#notice i ends the earliest out of all of R</w:t>
+        <w:t xml:space="preserve">#notice </w:t>
+      </w:r>
+      <w:proofErr w:type="spellStart"/>
+      <w:r>
+        <w:rPr>
+          <w:rFonts w:ascii="Menlo" w:hAnsi="Menlo" w:cs="Menlo"/>
+          <w:color w:val="007400"/>
+          <w:sz w:val="22"/>
+          <w:szCs w:val="22"/>
+        </w:rPr>
+        <w:t>i</w:t>
+      </w:r>
+      <w:proofErr w:type="spellEnd"/>
+      <w:r>
+        <w:rPr>
+          <w:rFonts w:ascii="Menlo" w:hAnsi="Menlo" w:cs="Menlo"/>
+          <w:color w:val="007400"/>
+          <w:sz w:val="22"/>
+          <w:szCs w:val="22"/>
+        </w:rPr>
+        <w:t xml:space="preserve"> ends the earliest out of all of R</w:t>
       </w:r>
     </w:p>
     <w:p>
@@ -186,7 +226,27 @@
           <w:sz w:val="22"/>
           <w:szCs w:val="22"/>
         </w:rPr>
-        <w:t xml:space="preserve">    remove i from R;</w:t>
+        <w:t xml:space="preserve">    remove </w:t>
+      </w:r>
+      <w:proofErr w:type="spellStart"/>
+      <w:r>
+        <w:rPr>
+          <w:rFonts w:ascii="Menlo" w:hAnsi="Menlo" w:cs="Menlo"/>
+          <w:color w:val="000000"/>
+          <w:sz w:val="22"/>
+          <w:szCs w:val="22"/>
+        </w:rPr>
+        <w:t>i</w:t>
+      </w:r>
+      <w:proofErr w:type="spellEnd"/>
+      <w:r>
+        <w:rPr>
+          <w:rFonts w:ascii="Menlo" w:hAnsi="Menlo" w:cs="Menlo"/>
+          <w:color w:val="000000"/>
+          <w:sz w:val="22"/>
+          <w:szCs w:val="22"/>
+        </w:rPr>
+        <w:t xml:space="preserve"> from R;</w:t>
       </w:r>
     </w:p>
     <w:p>
@@ -226,7 +286,47 @@
           <w:sz w:val="22"/>
           <w:szCs w:val="22"/>
         </w:rPr>
-        <w:t xml:space="preserve"> ∃ j∈R such that i and j overlap by some time:</w:t>
+        <w:t xml:space="preserve"> ∃ </w:t>
+      </w:r>
+      <w:proofErr w:type="spellStart"/>
+      <w:r>
+        <w:rPr>
+          <w:rFonts w:ascii="Menlo" w:hAnsi="Menlo" w:cs="Menlo"/>
+          <w:color w:val="000000"/>
+          <w:sz w:val="22"/>
+          <w:szCs w:val="22"/>
+        </w:rPr>
+        <w:t>j∈R</w:t>
+      </w:r>
+      <w:proofErr w:type="spellEnd"/>
+      <w:r>
+        <w:rPr>
+          <w:rFonts w:ascii="Menlo" w:hAnsi="Menlo" w:cs="Menlo"/>
+          <w:color w:val="000000"/>
+          <w:sz w:val="22"/>
+          <w:szCs w:val="22"/>
+        </w:rPr>
+        <w:t xml:space="preserve"> such that </w:t>
+      </w:r>
+      <w:proofErr w:type="spellStart"/>
+      <w:r>
+        <w:rPr>
+          <w:rFonts w:ascii="Menlo" w:hAnsi="Menlo" w:cs="Menlo"/>
+          <w:color w:val="000000"/>
+          <w:sz w:val="22"/>
+          <w:szCs w:val="22"/>
+        </w:rPr>
+        <w:t>i</w:t>
+      </w:r>
+      <w:proofErr w:type="spellEnd"/>
+      <w:r>
+        <w:rPr>
+          <w:rFonts w:ascii="Menlo" w:hAnsi="Menlo" w:cs="Menlo"/>
+          <w:color w:val="000000"/>
+          <w:sz w:val="22"/>
+          <w:szCs w:val="22"/>
+        </w:rPr>
+        <w:t xml:space="preserve"> and j overlap by some time:</w:t>
       </w:r>
     </w:p>
     <w:p>
@@ -248,7 +348,27 @@
           <w:sz w:val="22"/>
           <w:szCs w:val="22"/>
         </w:rPr>
-        <w:t xml:space="preserve">        get the first j∈R; </w:t>
+        <w:t xml:space="preserve">        get the first </w:t>
+      </w:r>
+      <w:proofErr w:type="spellStart"/>
+      <w:r>
+        <w:rPr>
+          <w:rFonts w:ascii="Menlo" w:hAnsi="Menlo" w:cs="Menlo"/>
+          <w:color w:val="000000"/>
+          <w:sz w:val="22"/>
+          <w:szCs w:val="22"/>
+        </w:rPr>
+        <w:t>j∈R</w:t>
+      </w:r>
+      <w:proofErr w:type="spellEnd"/>
+      <w:r>
+        <w:rPr>
+          <w:rFonts w:ascii="Menlo" w:hAnsi="Menlo" w:cs="Menlo"/>
+          <w:color w:val="000000"/>
+          <w:sz w:val="22"/>
+          <w:szCs w:val="22"/>
+        </w:rPr>
+        <w:t xml:space="preserve">; </w:t>
       </w:r>
       <w:r>
         <w:rPr>
@@ -279,7 +399,27 @@
           <w:sz w:val="22"/>
           <w:szCs w:val="22"/>
         </w:rPr>
-        <w:t xml:space="preserve">        add i and j to the end of A;</w:t>
+        <w:t xml:space="preserve">        add </w:t>
+      </w:r>
+      <w:proofErr w:type="spellStart"/>
+      <w:r>
+        <w:rPr>
+          <w:rFonts w:ascii="Menlo" w:hAnsi="Menlo" w:cs="Menlo"/>
+          <w:color w:val="000000"/>
+          <w:sz w:val="22"/>
+          <w:szCs w:val="22"/>
+        </w:rPr>
+        <w:t>i</w:t>
+      </w:r>
+      <w:proofErr w:type="spellEnd"/>
+      <w:r>
+        <w:rPr>
+          <w:rFonts w:ascii="Menlo" w:hAnsi="Menlo" w:cs="Menlo"/>
+          <w:color w:val="000000"/>
+          <w:sz w:val="22"/>
+          <w:szCs w:val="22"/>
+        </w:rPr>
+        <w:t xml:space="preserve"> and j to the end of A;</w:t>
       </w:r>
     </w:p>
     <w:p>
@@ -294,6 +434,7 @@
           <w:rFonts w:ascii="Helvetica" w:hAnsi="Helvetica" w:cs="Helvetica"/>
         </w:rPr>
       </w:pPr>
+      <w:proofErr w:type="spellStart"/>
       <w:r>
         <w:rPr>
           <w:rFonts w:ascii="Menlo" w:hAnsi="Menlo" w:cs="Menlo"/>
@@ -303,6 +444,7 @@
         </w:rPr>
         <w:t>endwhile</w:t>
       </w:r>
+      <w:proofErr w:type="spellEnd"/>
     </w:p>
     <w:p>
       <w:pPr>
@@ -338,7 +480,25 @@
           <w:sz w:val="22"/>
           <w:szCs w:val="22"/>
         </w:rPr>
-        <w:t xml:space="preserve">A as set </w:t>
+        <w:t>A as</w:t>
+      </w:r>
+      <w:r>
+        <w:rPr>
+          <w:rFonts w:ascii="Menlo" w:hAnsi="Menlo" w:cs="Menlo"/>
+          <w:color w:val="000000" w:themeColor="text1"/>
+          <w:sz w:val="22"/>
+          <w:szCs w:val="22"/>
+        </w:rPr>
+        <w:t xml:space="preserve"> list</w:t>
+      </w:r>
+      <w:r>
+        <w:rPr>
+          <w:rFonts w:ascii="Menlo" w:hAnsi="Menlo" w:cs="Menlo"/>
+          <w:color w:val="000000" w:themeColor="text1"/>
+          <w:sz w:val="22"/>
+          <w:szCs w:val="22"/>
+        </w:rPr>
+        <w:t xml:space="preserve"> </w:t>
       </w:r>
       <w:r>
         <w:rPr>
@@ -371,599 +531,42 @@
     <w:p/>
     <w:p>
       <w:r>
-        <w:t xml:space="preserve">We prove this greedy algorithm’s correctness </w:t>
-      </w:r>
-      <w:r>
-        <w:t>using induction.</w:t>
+        <w:t xml:space="preserve">For purposes of comparison, let O be an optimal </w:t>
+      </w:r>
+      <w:r>
+        <w:t>list</w:t>
+      </w:r>
+      <w:r>
+        <w:t xml:space="preserve"> of intervals</w:t>
+      </w:r>
+      <w:r>
+        <w:t xml:space="preserve"> and A be our solution</w:t>
+      </w:r>
+      <w:r>
+        <w:t xml:space="preserve">. We need to prove </w:t>
+      </w:r>
+      <w:r>
+        <w:t xml:space="preserve">|A|=|O|. </w:t>
+      </w:r>
+      <w:proofErr w:type="gramStart"/>
+      <w:r>
+        <w:t>First</w:t>
+      </w:r>
+      <w:proofErr w:type="gramEnd"/>
+      <w:r>
+        <w:t xml:space="preserve"> </w:t>
+      </w:r>
+      <w:r>
+        <w:t>we will show inductively that our greedy algorithm solution A “stays ahead”</w:t>
+      </w:r>
+      <w:r>
+        <w:t xml:space="preserve"> of O and that it is doing better in a step-by-step fashion.</w:t>
       </w:r>
     </w:p>
     <w:p/>
     <w:p>
-      <w:pPr>
-        <w:pStyle w:val="Heading2"/>
-      </w:pPr>
-      <w:r>
-        <w:t>Base Case</w:t>
-      </w:r>
-    </w:p>
-    <w:p>
-      <w:r>
-        <w:t xml:space="preserve">Post </w:t>
-      </w:r>
-      <w:hyperlink r:id="rId5" w:history="1">
-        <w:r>
-          <w:rPr>
-            <w:rStyle w:val="Hyperlink"/>
-          </w:rPr>
-          <w:t>2</w:t>
-        </w:r>
-        <w:r>
-          <w:rPr>
-            <w:rStyle w:val="Hyperlink"/>
-          </w:rPr>
-          <w:t>1</w:t>
-        </w:r>
-        <w:r>
-          <w:rPr>
-            <w:rStyle w:val="Hyperlink"/>
-          </w:rPr>
-          <w:t>8</w:t>
-        </w:r>
-      </w:hyperlink>
-      <w:r>
-        <w:t xml:space="preserve"> on Piazza clarified that there’s at least one student.</w:t>
-      </w:r>
-      <w:r>
-        <w:t xml:space="preserve"> </w:t>
-      </w:r>
-      <w:r>
-        <w:t xml:space="preserve">So we need to prove P(1). </w:t>
-      </w:r>
-      <w:r>
-        <w:t>Since you obviously can’t get a pair if there’s</w:t>
-      </w:r>
-      <w:r>
-        <w:t xml:space="preserve"> only one student, the </w:t>
-      </w:r>
-      <w:r>
-        <w:t>most number o</w:t>
-      </w:r>
-      <w:r>
-        <w:t xml:space="preserve">f pairs you can get is 0, the same as what this algorithm returns because there doesn’t exist another availability </w:t>
-      </w:r>
-      <w:r>
-        <w:t>j</w:t>
-      </w:r>
-      <w:r>
-        <w:rPr>
-          <w:rFonts w:ascii="Cambria Math" w:hAnsi="Cambria Math" w:cs="Cambria Math"/>
-        </w:rPr>
-        <w:t>∈</w:t>
-      </w:r>
-      <w:r>
-        <w:t>R that overlaps with i, so A is empty</w:t>
-      </w:r>
-      <w:r>
-        <w:t>.</w:t>
-      </w:r>
-    </w:p>
-    <w:p/>
-    <w:p>
-      <w:pPr>
-        <w:pStyle w:val="Heading2"/>
-      </w:pPr>
-      <w:r>
-        <w:t>Inductive Case</w:t>
-      </w:r>
-    </w:p>
-    <w:p>
-      <w:r>
-        <w:t>Assume P(n) to prove P(n+1).</w:t>
-      </w:r>
-    </w:p>
-    <w:p>
-      <w:r>
-        <w:t xml:space="preserve">Define </w:t>
-      </w:r>
-      <w:r>
-        <w:t xml:space="preserve">P(n) </w:t>
-      </w:r>
-      <w:r>
-        <w:t>to be “</w:t>
-      </w:r>
-      <w:r>
-        <w:t xml:space="preserve">there’s n students </w:t>
-      </w:r>
-      <w:r>
-        <w:t>and we’ve got</w:t>
-      </w:r>
-      <w:r>
-        <w:t xml:space="preserve"> the </w:t>
-      </w:r>
-      <w:r>
-        <w:t>maximum</w:t>
-      </w:r>
-      <w:r>
-        <w:t xml:space="preserve"> number of eligible pairs in A</w:t>
-      </w:r>
-      <w:r>
-        <w:t xml:space="preserve"> by running this algorithm</w:t>
-      </w:r>
-      <w:r>
-        <w:t>.</w:t>
-      </w:r>
-      <w:r>
-        <w:t>”</w:t>
-      </w:r>
-    </w:p>
-    <w:p>
-      <w:r>
-        <w:t>First Observe that the maximum number of eligible pairs can be gotten through the greedy algorithm</w:t>
-      </w:r>
-      <w:r>
-        <w:t xml:space="preserve"> being run on a segmented version of this problem, where each segment boundary in time is a </w:t>
-      </w:r>
-      <w:r>
-        <w:t>time where no availability crosses</w:t>
-      </w:r>
-      <w:r>
-        <w:t xml:space="preserve">, and </w:t>
-      </w:r>
-      <w:r>
-        <w:t xml:space="preserve">then </w:t>
-      </w:r>
-      <w:r>
-        <w:t>adding up the answer from each segment</w:t>
-      </w:r>
-      <w:r>
-        <w:t>.</w:t>
-      </w:r>
-      <w:r>
-        <w:t xml:space="preserve"> </w:t>
-      </w:r>
-      <w:r>
-        <w:t>This is obviously true because eligibility requires overlap.</w:t>
-      </w:r>
-      <w:r>
-        <w:t xml:space="preserve"> A visual representation of this problem being segmented</w:t>
-      </w:r>
-      <w:r>
-        <w:t xml:space="preserve"> (different colors mean different segments) </w:t>
-      </w:r>
-      <w:r>
-        <w:t>:</w:t>
-      </w:r>
-    </w:p>
-    <w:p>
-      <w:r>
-        <w:rPr>
-          <w:noProof/>
-        </w:rPr>
-        <mc:AlternateContent>
-          <mc:Choice Requires="wps">
-            <w:drawing>
-              <wp:anchor distT="0" distB="0" distL="114300" distR="114300" simplePos="0" relativeHeight="251659264" behindDoc="0" locked="0" layoutInCell="1" allowOverlap="1" wp14:anchorId="14EB74F1" wp14:editId="48C9982A">
-                <wp:simplePos x="0" y="0"/>
-                <wp:positionH relativeFrom="column">
-                  <wp:posOffset>107911</wp:posOffset>
-                </wp:positionH>
-                <wp:positionV relativeFrom="paragraph">
-                  <wp:posOffset>113409</wp:posOffset>
-                </wp:positionV>
-                <wp:extent cx="1045028" cy="0"/>
-                <wp:effectExtent l="0" t="25400" r="34925" b="38100"/>
-                <wp:wrapNone/>
-                <wp:docPr id="1" name="Straight Connector 1"/>
-                <wp:cNvGraphicFramePr/>
-                <a:graphic xmlns:a="http://schemas.openxmlformats.org/drawingml/2006/main">
-                  <a:graphicData uri="http://schemas.microsoft.com/office/word/2010/wordprocessingShape">
-                    <wps:wsp>
-                      <wps:cNvCnPr/>
-                      <wps:spPr>
-                        <a:xfrm>
-                          <a:off x="0" y="0"/>
-                          <a:ext cx="1045028" cy="0"/>
-                        </a:xfrm>
-                        <a:prstGeom prst="line">
-                          <a:avLst/>
-                        </a:prstGeom>
-                        <a:ln w="57150"/>
-                      </wps:spPr>
-                      <wps:style>
-                        <a:lnRef idx="1">
-                          <a:schemeClr val="accent1"/>
-                        </a:lnRef>
-                        <a:fillRef idx="0">
-                          <a:schemeClr val="accent1"/>
-                        </a:fillRef>
-                        <a:effectRef idx="0">
-                          <a:schemeClr val="accent1"/>
-                        </a:effectRef>
-                        <a:fontRef idx="minor">
-                          <a:schemeClr val="tx1"/>
-                        </a:fontRef>
-                      </wps:style>
-                      <wps:bodyPr/>
-                    </wps:wsp>
-                  </a:graphicData>
-                </a:graphic>
-              </wp:anchor>
-            </w:drawing>
-          </mc:Choice>
-          <mc:Fallback>
-            <w:pict>
-              <v:line w14:anchorId="23835B7F" id="Straight Connector 1" o:spid="_x0000_s1026" style="position:absolute;z-index:251659264;visibility:visible;mso-wrap-style:square;mso-wrap-distance-left:9pt;mso-wrap-distance-top:0;mso-wrap-distance-right:9pt;mso-wrap-distance-bottom:0;mso-position-horizontal:absolute;mso-position-horizontal-relative:text;mso-position-vertical:absolute;mso-position-vertical-relative:text" from="8.5pt,8.95pt" to="90.8pt,8.95pt" o:gfxdata="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" strokecolor="#4472c4 [3204]" strokeweight="4.5pt">
-                <v:stroke joinstyle="miter"/>
-              </v:line>
-            </w:pict>
-          </mc:Fallback>
-        </mc:AlternateContent>
-      </w:r>
-    </w:p>
-    <w:p>
-      <w:r>
-        <w:rPr>
-          <w:noProof/>
-          <w:color w:val="FF0000"/>
-        </w:rPr>
-        <mc:AlternateContent>
-          <mc:Choice Requires="wps">
-            <w:drawing>
-              <wp:anchor distT="0" distB="0" distL="114300" distR="114300" simplePos="0" relativeHeight="251668480" behindDoc="0" locked="0" layoutInCell="1" allowOverlap="1" wp14:anchorId="5A3F5161" wp14:editId="11EFDC87">
-                <wp:simplePos x="0" y="0"/>
-                <wp:positionH relativeFrom="column">
-                  <wp:posOffset>4366260</wp:posOffset>
-                </wp:positionH>
-                <wp:positionV relativeFrom="paragraph">
-                  <wp:posOffset>27940</wp:posOffset>
-                </wp:positionV>
-                <wp:extent cx="982345" cy="0"/>
-                <wp:effectExtent l="0" t="25400" r="33655" b="38100"/>
-                <wp:wrapNone/>
-                <wp:docPr id="8" name="Straight Connector 8"/>
-                <wp:cNvGraphicFramePr/>
-                <a:graphic xmlns:a="http://schemas.openxmlformats.org/drawingml/2006/main">
-                  <a:graphicData uri="http://schemas.microsoft.com/office/word/2010/wordprocessingShape">
-                    <wps:wsp>
-                      <wps:cNvCnPr/>
-                      <wps:spPr>
-                        <a:xfrm>
-                          <a:off x="0" y="0"/>
-                          <a:ext cx="982345" cy="0"/>
-                        </a:xfrm>
-                        <a:prstGeom prst="line">
-                          <a:avLst/>
-                        </a:prstGeom>
-                        <a:ln w="57150">
-                          <a:solidFill>
-                            <a:schemeClr val="accent2"/>
-                          </a:solidFill>
-                        </a:ln>
-                      </wps:spPr>
-                      <wps:style>
-                        <a:lnRef idx="1">
-                          <a:schemeClr val="accent1"/>
-                        </a:lnRef>
-                        <a:fillRef idx="0">
-                          <a:schemeClr val="accent1"/>
-                        </a:fillRef>
-                        <a:effectRef idx="0">
-                          <a:schemeClr val="accent1"/>
-                        </a:effectRef>
-                        <a:fontRef idx="minor">
-                          <a:schemeClr val="tx1"/>
-                        </a:fontRef>
-                      </wps:style>
-                      <wps:bodyPr/>
-                    </wps:wsp>
-                  </a:graphicData>
-                </a:graphic>
-              </wp:anchor>
-            </w:drawing>
-          </mc:Choice>
-          <mc:Fallback>
-            <w:pict>
-              <v:line w14:anchorId="1234E9FC" id="Straight Connector 8" o:spid="_x0000_s1026" style="position:absolute;z-index:251668480;visibility:visible;mso-wrap-style:square;mso-wrap-distance-left:9pt;mso-wrap-distance-top:0;mso-wrap-distance-right:9pt;mso-wrap-distance-bottom:0;mso-position-horizontal:absolute;mso-position-horizontal-relative:text;mso-position-vertical:absolute;mso-position-vertical-relative:text" from="343.8pt,2.2pt" to="421.15pt,2.2pt" o:gfxdata="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" strokecolor="#ed7d31 [3205]" strokeweight="4.5pt">
-                <v:stroke joinstyle="miter"/>
-              </v:line>
-            </w:pict>
-          </mc:Fallback>
-        </mc:AlternateContent>
-      </w:r>
-      <w:r>
-        <w:rPr>
-          <w:noProof/>
-        </w:rPr>
-        <mc:AlternateContent>
-          <mc:Choice Requires="wps">
-            <w:drawing>
-              <wp:anchor distT="0" distB="0" distL="114300" distR="114300" simplePos="0" relativeHeight="251666432" behindDoc="0" locked="0" layoutInCell="1" allowOverlap="1" wp14:anchorId="6A01E393" wp14:editId="50EA1084">
-                <wp:simplePos x="0" y="0"/>
-                <wp:positionH relativeFrom="column">
-                  <wp:posOffset>3031865</wp:posOffset>
-                </wp:positionH>
-                <wp:positionV relativeFrom="paragraph">
-                  <wp:posOffset>164572</wp:posOffset>
-                </wp:positionV>
-                <wp:extent cx="982554" cy="0"/>
-                <wp:effectExtent l="0" t="25400" r="33655" b="38100"/>
-                <wp:wrapNone/>
-                <wp:docPr id="7" name="Straight Connector 7"/>
-                <wp:cNvGraphicFramePr/>
-                <a:graphic xmlns:a="http://schemas.openxmlformats.org/drawingml/2006/main">
-                  <a:graphicData uri="http://schemas.microsoft.com/office/word/2010/wordprocessingShape">
-                    <wps:wsp>
-                      <wps:cNvCnPr/>
-                      <wps:spPr>
-                        <a:xfrm>
-                          <a:off x="0" y="0"/>
-                          <a:ext cx="982554" cy="0"/>
-                        </a:xfrm>
-                        <a:prstGeom prst="line">
-                          <a:avLst/>
-                        </a:prstGeom>
-                        <a:ln w="57150">
-                          <a:solidFill>
-                            <a:srgbClr val="7030A0"/>
-                          </a:solidFill>
-                        </a:ln>
-                      </wps:spPr>
-                      <wps:style>
-                        <a:lnRef idx="1">
-                          <a:schemeClr val="accent1"/>
-                        </a:lnRef>
-                        <a:fillRef idx="0">
-                          <a:schemeClr val="accent1"/>
-                        </a:fillRef>
-                        <a:effectRef idx="0">
-                          <a:schemeClr val="accent1"/>
-                        </a:effectRef>
-                        <a:fontRef idx="minor">
-                          <a:schemeClr val="tx1"/>
-                        </a:fontRef>
-                      </wps:style>
-                      <wps:bodyPr/>
-                    </wps:wsp>
-                  </a:graphicData>
-                </a:graphic>
-              </wp:anchor>
-            </w:drawing>
-          </mc:Choice>
-          <mc:Fallback>
-            <w:pict>
-              <v:line w14:anchorId="0B900483" id="Straight Connector 7" o:spid="_x0000_s1026" style="position:absolute;z-index:251666432;visibility:visible;mso-wrap-style:square;mso-wrap-distance-left:9pt;mso-wrap-distance-top:0;mso-wrap-distance-right:9pt;mso-wrap-distance-bottom:0;mso-position-horizontal:absolute;mso-position-horizontal-relative:text;mso-position-vertical:absolute;mso-position-vertical-relative:text" from="238.75pt,12.95pt" to="316.1pt,12.95pt" o:gfxdata="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" strokecolor="#7030a0" strokeweight="4.5pt">
-                <v:stroke joinstyle="miter"/>
-              </v:line>
-            </w:pict>
-          </mc:Fallback>
-        </mc:AlternateContent>
-      </w:r>
-      <w:r>
-        <w:rPr>
-          <w:noProof/>
-        </w:rPr>
-        <mc:AlternateContent>
-          <mc:Choice Requires="wps">
-            <w:drawing>
-              <wp:anchor distT="0" distB="0" distL="114300" distR="114300" simplePos="0" relativeHeight="251664384" behindDoc="0" locked="0" layoutInCell="1" allowOverlap="1" wp14:anchorId="3142806F" wp14:editId="4B03B271">
-                <wp:simplePos x="0" y="0"/>
-                <wp:positionH relativeFrom="column">
-                  <wp:posOffset>2532057</wp:posOffset>
-                </wp:positionH>
-                <wp:positionV relativeFrom="paragraph">
-                  <wp:posOffset>28264</wp:posOffset>
-                </wp:positionV>
-                <wp:extent cx="982554" cy="0"/>
-                <wp:effectExtent l="0" t="25400" r="33655" b="38100"/>
-                <wp:wrapNone/>
-                <wp:docPr id="6" name="Straight Connector 6"/>
-                <wp:cNvGraphicFramePr/>
-                <a:graphic xmlns:a="http://schemas.openxmlformats.org/drawingml/2006/main">
-                  <a:graphicData uri="http://schemas.microsoft.com/office/word/2010/wordprocessingShape">
-                    <wps:wsp>
-                      <wps:cNvCnPr/>
-                      <wps:spPr>
-                        <a:xfrm>
-                          <a:off x="0" y="0"/>
-                          <a:ext cx="982554" cy="0"/>
-                        </a:xfrm>
-                        <a:prstGeom prst="line">
-                          <a:avLst/>
-                        </a:prstGeom>
-                        <a:ln w="57150">
-                          <a:solidFill>
-                            <a:srgbClr val="7030A0"/>
-                          </a:solidFill>
-                        </a:ln>
-                      </wps:spPr>
-                      <wps:style>
-                        <a:lnRef idx="1">
-                          <a:schemeClr val="accent1"/>
-                        </a:lnRef>
-                        <a:fillRef idx="0">
-                          <a:schemeClr val="accent1"/>
-                        </a:fillRef>
-                        <a:effectRef idx="0">
-                          <a:schemeClr val="accent1"/>
-                        </a:effectRef>
-                        <a:fontRef idx="minor">
-                          <a:schemeClr val="tx1"/>
-                        </a:fontRef>
-                      </wps:style>
-                      <wps:bodyPr/>
-                    </wps:wsp>
-                  </a:graphicData>
-                </a:graphic>
-              </wp:anchor>
-            </w:drawing>
-          </mc:Choice>
-          <mc:Fallback>
-            <w:pict>
-              <v:line w14:anchorId="17375E2A" id="Straight Connector 6" o:spid="_x0000_s1026" style="position:absolute;z-index:251664384;visibility:visible;mso-wrap-style:square;mso-wrap-distance-left:9pt;mso-wrap-distance-top:0;mso-wrap-distance-right:9pt;mso-wrap-distance-bottom:0;mso-position-horizontal:absolute;mso-position-horizontal-relative:text;mso-position-vertical:absolute;mso-position-vertical-relative:text" from="199.35pt,2.25pt" to="276.7pt,2.25pt" o:gfxdata="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" strokecolor="#7030a0" strokeweight="4.5pt">
-                <v:stroke joinstyle="miter"/>
-              </v:line>
-            </w:pict>
-          </mc:Fallback>
-        </mc:AlternateContent>
-      </w:r>
-      <w:r>
-        <w:rPr>
-          <w:noProof/>
-        </w:rPr>
-        <mc:AlternateContent>
-          <mc:Choice Requires="wps">
-            <w:drawing>
-              <wp:anchor distT="0" distB="0" distL="114300" distR="114300" simplePos="0" relativeHeight="251662336" behindDoc="0" locked="0" layoutInCell="1" allowOverlap="1" wp14:anchorId="01AF621C" wp14:editId="722C96D2">
-                <wp:simplePos x="0" y="0"/>
-                <wp:positionH relativeFrom="column">
-                  <wp:posOffset>1310514</wp:posOffset>
-                </wp:positionH>
-                <wp:positionV relativeFrom="paragraph">
-                  <wp:posOffset>28480</wp:posOffset>
-                </wp:positionV>
-                <wp:extent cx="982554" cy="0"/>
-                <wp:effectExtent l="0" t="25400" r="33655" b="38100"/>
-                <wp:wrapNone/>
-                <wp:docPr id="4" name="Straight Connector 4"/>
-                <wp:cNvGraphicFramePr/>
-                <a:graphic xmlns:a="http://schemas.openxmlformats.org/drawingml/2006/main">
-                  <a:graphicData uri="http://schemas.microsoft.com/office/word/2010/wordprocessingShape">
-                    <wps:wsp>
-                      <wps:cNvCnPr/>
-                      <wps:spPr>
-                        <a:xfrm>
-                          <a:off x="0" y="0"/>
-                          <a:ext cx="982554" cy="0"/>
-                        </a:xfrm>
-                        <a:prstGeom prst="line">
-                          <a:avLst/>
-                        </a:prstGeom>
-                        <a:ln w="57150"/>
-                      </wps:spPr>
-                      <wps:style>
-                        <a:lnRef idx="1">
-                          <a:schemeClr val="accent1"/>
-                        </a:lnRef>
-                        <a:fillRef idx="0">
-                          <a:schemeClr val="accent1"/>
-                        </a:fillRef>
-                        <a:effectRef idx="0">
-                          <a:schemeClr val="accent1"/>
-                        </a:effectRef>
-                        <a:fontRef idx="minor">
-                          <a:schemeClr val="tx1"/>
-                        </a:fontRef>
-                      </wps:style>
-                      <wps:bodyPr/>
-                    </wps:wsp>
-                  </a:graphicData>
-                </a:graphic>
-              </wp:anchor>
-            </w:drawing>
-          </mc:Choice>
-          <mc:Fallback>
-            <w:pict>
-              <v:line w14:anchorId="7DD9362A" id="Straight Connector 4" o:spid="_x0000_s1026" style="position:absolute;z-index:251662336;visibility:visible;mso-wrap-style:square;mso-wrap-distance-left:9pt;mso-wrap-distance-top:0;mso-wrap-distance-right:9pt;mso-wrap-distance-bottom:0;mso-position-horizontal:absolute;mso-position-horizontal-relative:text;mso-position-vertical:absolute;mso-position-vertical-relative:text" from="103.2pt,2.25pt" to="180.55pt,2.25pt" o:gfxdata="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" strokecolor="#4472c4 [3204]" strokeweight="4.5pt">
-                <v:stroke joinstyle="miter"/>
-              </v:line>
-            </w:pict>
-          </mc:Fallback>
-        </mc:AlternateContent>
-      </w:r>
-      <w:r>
-        <w:rPr>
-          <w:noProof/>
-        </w:rPr>
-        <mc:AlternateContent>
-          <mc:Choice Requires="wps">
-            <w:drawing>
-              <wp:anchor distT="0" distB="0" distL="114300" distR="114300" simplePos="0" relativeHeight="251660288" behindDoc="0" locked="0" layoutInCell="1" allowOverlap="1" wp14:anchorId="7FDD7C10" wp14:editId="0D139A51">
-                <wp:simplePos x="0" y="0"/>
-                <wp:positionH relativeFrom="column">
-                  <wp:posOffset>630425</wp:posOffset>
-                </wp:positionH>
-                <wp:positionV relativeFrom="paragraph">
-                  <wp:posOffset>165893</wp:posOffset>
-                </wp:positionV>
-                <wp:extent cx="982554" cy="0"/>
-                <wp:effectExtent l="0" t="25400" r="33655" b="38100"/>
-                <wp:wrapNone/>
-                <wp:docPr id="3" name="Straight Connector 3"/>
-                <wp:cNvGraphicFramePr/>
-                <a:graphic xmlns:a="http://schemas.openxmlformats.org/drawingml/2006/main">
-                  <a:graphicData uri="http://schemas.microsoft.com/office/word/2010/wordprocessingShape">
-                    <wps:wsp>
-                      <wps:cNvCnPr/>
-                      <wps:spPr>
-                        <a:xfrm>
-                          <a:off x="0" y="0"/>
-                          <a:ext cx="982554" cy="0"/>
-                        </a:xfrm>
-                        <a:prstGeom prst="line">
-                          <a:avLst/>
-                        </a:prstGeom>
-                        <a:ln w="57150"/>
-                      </wps:spPr>
-                      <wps:style>
-                        <a:lnRef idx="1">
-                          <a:schemeClr val="accent1"/>
-                        </a:lnRef>
-                        <a:fillRef idx="0">
-                          <a:schemeClr val="accent1"/>
-                        </a:fillRef>
-                        <a:effectRef idx="0">
-                          <a:schemeClr val="accent1"/>
-                        </a:effectRef>
-                        <a:fontRef idx="minor">
-                          <a:schemeClr val="tx1"/>
-                        </a:fontRef>
-                      </wps:style>
-                      <wps:bodyPr/>
-                    </wps:wsp>
-                  </a:graphicData>
-                </a:graphic>
-              </wp:anchor>
-            </w:drawing>
-          </mc:Choice>
-          <mc:Fallback>
-            <w:pict>
-              <v:line w14:anchorId="39BA9A1D" id="Straight Connector 3" o:spid="_x0000_s1026" style="position:absolute;z-index:251660288;visibility:visible;mso-wrap-style:square;mso-wrap-distance-left:9pt;mso-wrap-distance-top:0;mso-wrap-distance-right:9pt;mso-wrap-distance-bottom:0;mso-position-horizontal:absolute;mso-position-horizontal-relative:text;mso-position-vertical:absolute;mso-position-vertical-relative:text" from="49.65pt,13.05pt" to="127pt,13.05pt" o:gfxdata="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" strokecolor="#4472c4 [3204]" strokeweight="4.5pt">
-                <v:stroke joinstyle="miter"/>
-              </v:line>
-            </w:pict>
-          </mc:Fallback>
-        </mc:AlternateContent>
-      </w:r>
-    </w:p>
-    <w:p/>
-    <w:p/>
-    <w:p>
-      <w:r>
-        <w:t xml:space="preserve">Notice that any student whose availability doesn’t overlap with anyone else’s is in his own segment, which gives the answer 0 for his segment. </w:t>
-      </w:r>
-      <w:r>
-        <w:t xml:space="preserve">We will form our argument on </w:t>
-      </w:r>
-      <w:r>
-        <w:t xml:space="preserve">one segment, since the </w:t>
-      </w:r>
-      <w:r>
-        <w:t xml:space="preserve">final </w:t>
-      </w:r>
-      <w:r>
-        <w:t>answer can be gotten by adding up each segment’s answer.</w:t>
-      </w:r>
-      <w:r>
-        <w:t xml:space="preserve"> </w:t>
-      </w:r>
-      <w:r>
-        <w:t>Observe that d</w:t>
-      </w:r>
-      <w:r>
-        <w:t xml:space="preserve">ue to the nature of this algorithm, any of the n students that isn’t in a pair is </w:t>
-      </w:r>
-      <w:r>
-        <w:t>in one of these situations:</w:t>
+      <w:r>
+        <w:t xml:space="preserve">Notation: </w:t>
       </w:r>
     </w:p>
     <w:p>
@@ -971,15 +574,57 @@
         <w:pStyle w:val="ListParagraph"/>
         <w:numPr>
           <w:ilvl w:val="0"/>
-          <w:numId w:val="1"/>
+          <w:numId w:val="3"/>
         </w:numPr>
       </w:pPr>
       <w:r>
-        <w:lastRenderedPageBreak/>
-        <w:t>His availability doesn’t overlap with anyone else’s</w:t>
-      </w:r>
-      <w:r>
-        <w:t xml:space="preserve"> (he is in his own segment)</w:t>
+        <w:t>i</w:t>
+      </w:r>
+      <w:r>
+        <w:rPr>
+          <w:vertAlign w:val="subscript"/>
+        </w:rPr>
+        <w:t>1</w:t>
+      </w:r>
+      <w:r>
+        <w:t xml:space="preserve">, </w:t>
+      </w:r>
+      <w:proofErr w:type="gramStart"/>
+      <w:r>
+        <w:t>… ,</w:t>
+      </w:r>
+      <w:proofErr w:type="gramEnd"/>
+      <w:r>
+        <w:t xml:space="preserve"> </w:t>
+      </w:r>
+      <w:proofErr w:type="spellStart"/>
+      <w:r>
+        <w:t>i</w:t>
+      </w:r>
+      <w:r>
+        <w:rPr>
+          <w:vertAlign w:val="subscript"/>
+        </w:rPr>
+        <w:t>k</w:t>
+      </w:r>
+      <w:proofErr w:type="spellEnd"/>
+      <w:r>
+        <w:t xml:space="preserve"> is the </w:t>
+      </w:r>
+      <w:r>
+        <w:t>list</w:t>
+      </w:r>
+      <w:r>
+        <w:t xml:space="preserve"> of </w:t>
+      </w:r>
+      <w:r>
+        <w:t xml:space="preserve">partners’ </w:t>
+      </w:r>
+      <w:r>
+        <w:t xml:space="preserve">availabilities in A in </w:t>
+      </w:r>
+      <w:r>
+        <w:t>the order they were added to A.</w:t>
       </w:r>
     </w:p>
     <w:p>
@@ -987,218 +632,755 @@
         <w:pStyle w:val="ListParagraph"/>
         <w:numPr>
           <w:ilvl w:val="0"/>
-          <w:numId w:val="1"/>
+          <w:numId w:val="3"/>
         </w:numPr>
       </w:pPr>
       <w:r>
-        <w:t>His availability does overlap with someone,</w:t>
-      </w:r>
-      <w:r>
-        <w:t xml:space="preserve"> but it’s at the end of his </w:t>
-      </w:r>
-      <w:r>
-        <w:t>segment</w:t>
-      </w:r>
-      <w:r>
-        <w:t xml:space="preserve"> after all eligible pairs are removed</w:t>
+        <w:t>j</w:t>
+      </w:r>
+      <w:r>
+        <w:rPr>
+          <w:vertAlign w:val="subscript"/>
+        </w:rPr>
+        <w:t>1</w:t>
+      </w:r>
+      <w:r>
+        <w:t xml:space="preserve">, </w:t>
+      </w:r>
+      <w:proofErr w:type="gramStart"/>
+      <w:r>
+        <w:t>…</w:t>
+      </w:r>
+      <w:r>
+        <w:t xml:space="preserve"> ,</w:t>
+      </w:r>
+      <w:proofErr w:type="gramEnd"/>
+      <w:r>
+        <w:t xml:space="preserve"> </w:t>
+      </w:r>
+      <w:proofErr w:type="spellStart"/>
+      <w:r>
+        <w:t>j</w:t>
+      </w:r>
+      <w:r>
+        <w:rPr>
+          <w:vertAlign w:val="subscript"/>
+        </w:rPr>
+        <w:t>m</w:t>
+      </w:r>
+      <w:proofErr w:type="spellEnd"/>
+      <w:r>
+        <w:t xml:space="preserve"> is the </w:t>
+      </w:r>
+      <w:r>
+        <w:t>list</w:t>
+      </w:r>
+      <w:r>
+        <w:t xml:space="preserve"> of </w:t>
+      </w:r>
+      <w:r>
+        <w:t xml:space="preserve">partners’ </w:t>
+      </w:r>
+      <w:r>
+        <w:t xml:space="preserve">availabilities in </w:t>
+      </w:r>
+      <w:r>
+        <w:t>O</w:t>
+      </w:r>
+      <w:r>
+        <w:t xml:space="preserve">. </w:t>
+      </w:r>
+    </w:p>
+    <w:p>
+      <w:pPr>
+        <w:ind w:left="360"/>
+      </w:pPr>
+    </w:p>
+    <w:p>
+      <w:pPr>
+        <w:ind w:left="360"/>
+      </w:pPr>
+      <w:r>
+        <w:t>We need to prove k=m</w:t>
       </w:r>
       <w:r>
         <w:t>.</w:t>
+      </w:r>
+      <w:r>
+        <w:t xml:space="preserve"> Assu</w:t>
+      </w:r>
+      <w:r>
+        <w:t xml:space="preserve">me that the availabilities in O, like A, </w:t>
+      </w:r>
+      <w:r>
+        <w:t>are</w:t>
+      </w:r>
+      <w:r>
+        <w:t xml:space="preserve"> also ordered by</w:t>
+      </w:r>
+      <w:r>
+        <w:t xml:space="preserve"> increasing finish time.</w:t>
+      </w:r>
+    </w:p>
+    <w:p/>
+    <w:p>
+      <w:pPr>
+        <w:pStyle w:val="Heading2"/>
+      </w:pPr>
+      <w:r>
+        <w:t>Base Case</w:t>
+      </w:r>
+    </w:p>
+    <w:p>
+      <w:r>
+        <w:t>Need to prove</w:t>
+      </w:r>
+      <w:r>
+        <w:t xml:space="preserve"> f(i</w:t>
+      </w:r>
+      <w:r>
+        <w:rPr>
+          <w:vertAlign w:val="subscript"/>
+        </w:rPr>
+        <w:t>1</w:t>
+      </w:r>
+      <w:r>
+        <w:t xml:space="preserve">) </w:t>
+      </w:r>
+      <w:r>
+        <w:t>≤</w:t>
+      </w:r>
+      <w:r>
+        <w:t xml:space="preserve"> f(j</w:t>
+      </w:r>
+      <w:r>
+        <w:rPr>
+          <w:vertAlign w:val="subscript"/>
+        </w:rPr>
+        <w:t>1</w:t>
+      </w:r>
+      <w:r>
+        <w:t>)</w:t>
+      </w:r>
+      <w:r>
+        <w:t xml:space="preserve"> and </w:t>
+      </w:r>
+      <w:r>
+        <w:t>f(i</w:t>
+      </w:r>
+      <w:r>
+        <w:rPr>
+          <w:vertAlign w:val="subscript"/>
+        </w:rPr>
+        <w:t>2</w:t>
+      </w:r>
+      <w:r>
+        <w:t xml:space="preserve">) </w:t>
+      </w:r>
+      <w:r>
+        <w:t>≤</w:t>
+      </w:r>
+      <w:r>
+        <w:t xml:space="preserve"> f(j</w:t>
+      </w:r>
+      <w:r>
+        <w:rPr>
+          <w:vertAlign w:val="subscript"/>
+        </w:rPr>
+        <w:t>2</w:t>
+      </w:r>
+      <w:r>
+        <w:t>).</w:t>
+      </w:r>
+      <w:r>
+        <w:t xml:space="preserve"> This is true because our greedy algorithm chooses </w:t>
+      </w:r>
+      <w:r>
+        <w:t xml:space="preserve">people with the earliest </w:t>
+      </w:r>
+      <w:r>
+        <w:t>possible finish times.</w:t>
+      </w:r>
+    </w:p>
+    <w:p/>
+    <w:p>
+      <w:pPr>
+        <w:pStyle w:val="Heading2"/>
+      </w:pPr>
+      <w:r>
+        <w:t>Inductive Case</w:t>
+      </w:r>
+    </w:p>
+    <w:p>
+      <w:r>
+        <w:rPr>
+          <w:rFonts w:ascii="Cambria Math" w:hAnsi="Cambria Math" w:cs="Cambria Math"/>
+          <w:color w:val="000000"/>
+        </w:rPr>
+        <w:t>∀</w:t>
+      </w:r>
+      <w:r>
+        <w:rPr>
+          <w:rFonts w:cstheme="minorHAnsi"/>
+          <w:color w:val="000000"/>
+        </w:rPr>
+        <w:t xml:space="preserve"> r&gt;1, we </w:t>
+      </w:r>
+      <w:r>
+        <w:rPr>
+          <w:rFonts w:cstheme="minorHAnsi"/>
+          <w:color w:val="000000"/>
+        </w:rPr>
+        <w:t xml:space="preserve">need to prove </w:t>
+      </w:r>
+      <w:r>
+        <w:t>f(i</w:t>
+      </w:r>
+      <w:r>
+        <w:rPr>
+          <w:vertAlign w:val="subscript"/>
+        </w:rPr>
+        <w:t>r+1</w:t>
+      </w:r>
+      <w:r>
+        <w:t xml:space="preserve">) </w:t>
+      </w:r>
+      <w:r>
+        <w:t>≤</w:t>
+      </w:r>
+      <w:r>
+        <w:t xml:space="preserve"> f(j</w:t>
+      </w:r>
+      <w:r>
+        <w:rPr>
+          <w:vertAlign w:val="subscript"/>
+        </w:rPr>
+        <w:t>r+1</w:t>
+      </w:r>
+      <w:r>
+        <w:t>)</w:t>
+      </w:r>
+      <w:r>
+        <w:t xml:space="preserve"> assuming </w:t>
+      </w:r>
+      <w:r>
+        <w:t xml:space="preserve">the inductive hypothesis </w:t>
+      </w:r>
+      <w:r>
+        <w:t>f(</w:t>
+      </w:r>
+      <w:proofErr w:type="spellStart"/>
+      <w:r>
+        <w:t>i</w:t>
+      </w:r>
+      <w:r>
+        <w:rPr>
+          <w:vertAlign w:val="subscript"/>
+        </w:rPr>
+        <w:t>r</w:t>
+      </w:r>
+      <w:proofErr w:type="spellEnd"/>
+      <w:r>
+        <w:t xml:space="preserve">) </w:t>
+      </w:r>
+      <w:r>
+        <w:t>≤</w:t>
+      </w:r>
+      <w:r>
+        <w:t xml:space="preserve"> f(</w:t>
+      </w:r>
+      <w:proofErr w:type="spellStart"/>
+      <w:r>
+        <w:t>j</w:t>
+      </w:r>
+      <w:r>
+        <w:rPr>
+          <w:vertAlign w:val="subscript"/>
+        </w:rPr>
+        <w:t>r</w:t>
+      </w:r>
+      <w:proofErr w:type="spellEnd"/>
+      <w:r>
+        <w:t>)</w:t>
+      </w:r>
+      <w:r>
+        <w:t>.</w:t>
+      </w:r>
+      <w:r>
+        <w:t xml:space="preserve"> </w:t>
+      </w:r>
+      <w:r>
+        <w:t>We</w:t>
+      </w:r>
+      <w:r>
+        <w:t xml:space="preserve"> know that our greedy algorithm</w:t>
+      </w:r>
+      <w:r>
+        <w:t xml:space="preserve"> when </w:t>
+      </w:r>
+      <w:r>
+        <w:t>attempting to choose</w:t>
+      </w:r>
+      <w:r>
+        <w:t xml:space="preserve"> a partner</w:t>
+      </w:r>
+      <w:r>
+        <w:t xml:space="preserve"> </w:t>
+      </w:r>
+      <w:r>
+        <w:t>i</w:t>
+      </w:r>
+      <w:r>
+        <w:rPr>
+          <w:vertAlign w:val="subscript"/>
+        </w:rPr>
+        <w:t>r+1</w:t>
+      </w:r>
+      <w:r>
+        <w:t xml:space="preserve"> for </w:t>
+      </w:r>
+      <w:r>
+        <w:t>a student</w:t>
+      </w:r>
+      <w:r>
+        <w:t xml:space="preserve"> </w:t>
+      </w:r>
+      <w:proofErr w:type="spellStart"/>
+      <w:r>
+        <w:t>i</w:t>
+      </w:r>
+      <w:r>
+        <w:rPr>
+          <w:vertAlign w:val="subscript"/>
+        </w:rPr>
+        <w:t>r</w:t>
+      </w:r>
+      <w:proofErr w:type="spellEnd"/>
+      <w:r>
+        <w:t xml:space="preserve"> chooses the </w:t>
+      </w:r>
+      <w:r>
+        <w:t xml:space="preserve">student with the </w:t>
+      </w:r>
+      <w:r>
+        <w:t xml:space="preserve">earliest-ending overlapping </w:t>
+      </w:r>
+      <w:r>
+        <w:t>availability</w:t>
+      </w:r>
+      <w:r>
+        <w:t xml:space="preserve">; and </w:t>
+      </w:r>
+      <w:r>
+        <w:t xml:space="preserve">that </w:t>
+      </w:r>
+      <w:r>
+        <w:t xml:space="preserve">when it is trying to initiate a new pair </w:t>
+      </w:r>
+      <w:r>
+        <w:t xml:space="preserve">on some student </w:t>
+      </w:r>
+      <w:r>
+        <w:t>i</w:t>
+      </w:r>
+      <w:r>
+        <w:rPr>
+          <w:vertAlign w:val="subscript"/>
+        </w:rPr>
+        <w:t>r+1</w:t>
+      </w:r>
+      <w:r>
+        <w:t xml:space="preserve"> </w:t>
+      </w:r>
+      <w:r>
+        <w:t>(</w:t>
+      </w:r>
+      <w:r>
+        <w:t>after</w:t>
+      </w:r>
+      <w:r>
+        <w:t xml:space="preserve"> a pair – the </w:t>
+      </w:r>
+      <w:r>
+        <w:t xml:space="preserve">second student of which is </w:t>
+      </w:r>
+      <w:proofErr w:type="spellStart"/>
+      <w:r>
+        <w:t>i</w:t>
+      </w:r>
+      <w:r>
+        <w:rPr>
+          <w:vertAlign w:val="subscript"/>
+        </w:rPr>
+        <w:t>r</w:t>
+      </w:r>
+      <w:proofErr w:type="spellEnd"/>
+      <w:r>
+        <w:rPr>
+          <w:vertAlign w:val="subscript"/>
+        </w:rPr>
+        <w:t xml:space="preserve"> </w:t>
+      </w:r>
+      <w:r>
+        <w:t>–</w:t>
+      </w:r>
+      <w:r>
+        <w:t xml:space="preserve"> </w:t>
+      </w:r>
+      <w:r>
+        <w:t>was just formed</w:t>
+      </w:r>
+      <w:r>
+        <w:t>, or</w:t>
+      </w:r>
+      <w:r>
+        <w:t xml:space="preserve"> </w:t>
+      </w:r>
+      <w:r>
+        <w:t>after</w:t>
+      </w:r>
+      <w:r>
+        <w:t xml:space="preserve"> a pairing attempt failed for </w:t>
+      </w:r>
+      <w:proofErr w:type="spellStart"/>
+      <w:r>
+        <w:t>i</w:t>
+      </w:r>
+      <w:r>
+        <w:rPr>
+          <w:vertAlign w:val="subscript"/>
+        </w:rPr>
+        <w:t>r</w:t>
+      </w:r>
+      <w:proofErr w:type="spellEnd"/>
+      <w:r>
+        <w:t xml:space="preserve">, </w:t>
+      </w:r>
+      <w:r>
+        <w:t>someone prior</w:t>
+      </w:r>
+      <w:r>
+        <w:t>)</w:t>
+      </w:r>
+      <w:r>
+        <w:t xml:space="preserve">, it </w:t>
+      </w:r>
+      <w:r>
+        <w:t xml:space="preserve">once again </w:t>
+      </w:r>
+      <w:r>
+        <w:t xml:space="preserve">chooses the </w:t>
+      </w:r>
+      <w:r>
+        <w:t xml:space="preserve">student </w:t>
+      </w:r>
+      <w:r>
+        <w:t xml:space="preserve">with the </w:t>
+      </w:r>
+      <w:r>
+        <w:t xml:space="preserve">earliest-ending </w:t>
+      </w:r>
+      <w:r>
+        <w:t xml:space="preserve">availability. </w:t>
+      </w:r>
+      <w:r>
+        <w:t>We thus see that our algorithm always stays ahea</w:t>
+      </w:r>
+      <w:r>
+        <w:t>d</w:t>
+      </w:r>
+      <w:r>
+        <w:t xml:space="preserve"> of any optimal solution</w:t>
+      </w:r>
+      <w:r>
+        <w:t>.</w:t>
+      </w:r>
+      <w:r>
+        <w:t xml:space="preserve"> </w:t>
+      </w:r>
+      <w:r>
+        <w:t>f(i</w:t>
+      </w:r>
+      <w:r>
+        <w:rPr>
+          <w:vertAlign w:val="subscript"/>
+        </w:rPr>
+        <w:t>r+1</w:t>
+      </w:r>
+      <w:r>
+        <w:t xml:space="preserve">) </w:t>
+      </w:r>
+      <w:r>
+        <w:t>≤</w:t>
+      </w:r>
+      <w:r>
+        <w:t xml:space="preserve"> f(j</w:t>
+      </w:r>
+      <w:r>
+        <w:rPr>
+          <w:vertAlign w:val="subscript"/>
+        </w:rPr>
+        <w:t>r+1</w:t>
+      </w:r>
+      <w:r>
+        <w:t>)</w:t>
+      </w:r>
+      <w:r>
+        <w:t>.</w:t>
+      </w:r>
+      <w:r>
+        <w:t xml:space="preserve"> </w:t>
+      </w:r>
+    </w:p>
+    <w:p>
+      <w:pPr>
+        <w:pStyle w:val="Heading2"/>
+        <w:rPr>
+          <w:rFonts w:asciiTheme="minorHAnsi" w:eastAsiaTheme="minorHAnsi" w:hAnsiTheme="minorHAnsi" w:cstheme="minorBidi"/>
+          <w:color w:val="auto"/>
+          <w:sz w:val="24"/>
+          <w:szCs w:val="24"/>
+        </w:rPr>
+      </w:pPr>
+    </w:p>
+    <w:p>
+      <w:pPr>
+        <w:pStyle w:val="Heading2"/>
+      </w:pPr>
+      <w:r>
+        <w:t>Proof of O</w:t>
+      </w:r>
+      <w:r>
+        <w:t>ptimality</w:t>
+      </w:r>
+    </w:p>
+    <w:p>
+      <w:pPr>
+        <w:rPr>
+          <w:rFonts w:ascii="Menlo" w:hAnsi="Menlo" w:cs="Menlo"/>
+          <w:color w:val="000000"/>
+          <w:sz w:val="22"/>
+          <w:szCs w:val="22"/>
+        </w:rPr>
+      </w:pPr>
+      <w:r>
+        <w:t>We will prove it by contradiction. If A is not optimal, then an optimal list O</w:t>
+      </w:r>
+      <w:r>
+        <w:t xml:space="preserve"> must have more pairs, that is, we must have m&gt;k. </w:t>
+      </w:r>
+      <w:r>
+        <w:t xml:space="preserve">Applying what we </w:t>
+      </w:r>
+      <w:r>
+        <w:t xml:space="preserve">just </w:t>
+      </w:r>
+      <w:r>
+        <w:t xml:space="preserve">proved, we get that </w:t>
+      </w:r>
+      <w:r>
+        <w:t>f(</w:t>
+      </w:r>
+      <w:proofErr w:type="spellStart"/>
+      <w:r>
+        <w:t>i</w:t>
+      </w:r>
+      <w:r>
+        <w:rPr>
+          <w:vertAlign w:val="subscript"/>
+        </w:rPr>
+        <w:t>k</w:t>
+      </w:r>
+      <w:proofErr w:type="spellEnd"/>
+      <w:r>
+        <w:t xml:space="preserve">) </w:t>
+      </w:r>
+      <w:r>
+        <w:t>≤</w:t>
+      </w:r>
+      <w:r>
+        <w:t xml:space="preserve"> f(</w:t>
+      </w:r>
+      <w:proofErr w:type="spellStart"/>
+      <w:r>
+        <w:t>j</w:t>
+      </w:r>
+      <w:r>
+        <w:rPr>
+          <w:vertAlign w:val="subscript"/>
+        </w:rPr>
+        <w:t>k</w:t>
+      </w:r>
+      <w:proofErr w:type="spellEnd"/>
+      <w:r>
+        <w:t>)</w:t>
+      </w:r>
+      <w:r>
+        <w:t>. Since m&gt;k, there must be a j</w:t>
+      </w:r>
+      <w:r>
+        <w:rPr>
+          <w:vertAlign w:val="subscript"/>
+        </w:rPr>
+        <w:t>k+1</w:t>
+      </w:r>
+      <w:r>
+        <w:t xml:space="preserve"> </w:t>
+      </w:r>
+      <w:r>
+        <w:t xml:space="preserve">and a </w:t>
+      </w:r>
+      <w:r>
+        <w:t>j</w:t>
+      </w:r>
+      <w:r>
+        <w:rPr>
+          <w:vertAlign w:val="subscript"/>
+        </w:rPr>
+        <w:t xml:space="preserve">k+2 </w:t>
+      </w:r>
+      <w:r>
+        <w:t>in O.</w:t>
+      </w:r>
+      <w:r>
+        <w:t xml:space="preserve"> These</w:t>
+      </w:r>
+      <w:r>
+        <w:t xml:space="preserve"> availabilities</w:t>
+      </w:r>
+      <w:r>
+        <w:t xml:space="preserve"> </w:t>
+      </w:r>
+      <w:r>
+        <w:t>end</w:t>
+      </w:r>
+      <w:r>
+        <w:t xml:space="preserve"> after </w:t>
+      </w:r>
+      <w:proofErr w:type="spellStart"/>
+      <w:r>
+        <w:t>j</w:t>
+      </w:r>
+      <w:r>
+        <w:rPr>
+          <w:vertAlign w:val="subscript"/>
+        </w:rPr>
+        <w:t>k</w:t>
+      </w:r>
+      <w:proofErr w:type="spellEnd"/>
+      <w:r>
+        <w:t xml:space="preserve"> ends, and hence after </w:t>
+      </w:r>
+      <w:proofErr w:type="spellStart"/>
+      <w:r>
+        <w:t>i</w:t>
+      </w:r>
+      <w:r>
+        <w:rPr>
+          <w:vertAlign w:val="subscript"/>
+        </w:rPr>
+        <w:t>k</w:t>
+      </w:r>
+      <w:proofErr w:type="spellEnd"/>
+      <w:r>
+        <w:t xml:space="preserve"> ends.</w:t>
+      </w:r>
+      <w:r>
+        <w:t xml:space="preserve"> </w:t>
+      </w:r>
+      <w:r>
+        <w:t xml:space="preserve">So </w:t>
+      </w:r>
+      <w:r>
+        <w:t>after deleting all eligible partners and everyone whose availability doesn’t overlap with anyone else’s</w:t>
+      </w:r>
+      <w:r>
+        <w:t xml:space="preserve"> (</w:t>
+      </w:r>
+      <w:r>
+        <w:t>i</w:t>
+      </w:r>
+      <w:r>
+        <w:rPr>
+          <w:vertAlign w:val="subscript"/>
+        </w:rPr>
+        <w:t>1</w:t>
+      </w:r>
+      <w:r>
+        <w:t xml:space="preserve">, </w:t>
+      </w:r>
+      <w:proofErr w:type="gramStart"/>
+      <w:r>
+        <w:t>… ,</w:t>
+      </w:r>
+      <w:proofErr w:type="gramEnd"/>
+      <w:r>
+        <w:t xml:space="preserve"> </w:t>
+      </w:r>
+      <w:proofErr w:type="spellStart"/>
+      <w:r>
+        <w:t>i</w:t>
+      </w:r>
+      <w:r>
+        <w:rPr>
+          <w:vertAlign w:val="subscript"/>
+        </w:rPr>
+        <w:t>k</w:t>
+      </w:r>
+      <w:proofErr w:type="spellEnd"/>
+      <w:r>
+        <w:t>), the list of possible availabilities still</w:t>
+      </w:r>
+      <w:r>
+        <w:t xml:space="preserve"> contains j</w:t>
+      </w:r>
+      <w:r>
+        <w:rPr>
+          <w:vertAlign w:val="subscript"/>
+        </w:rPr>
+        <w:t>k+1</w:t>
+      </w:r>
+      <w:r>
+        <w:rPr>
+          <w:vertAlign w:val="subscript"/>
+        </w:rPr>
+        <w:t xml:space="preserve"> </w:t>
+      </w:r>
+      <w:r>
+        <w:t xml:space="preserve">and </w:t>
+      </w:r>
+      <w:r>
+        <w:t>j</w:t>
+      </w:r>
+      <w:r>
+        <w:rPr>
+          <w:vertAlign w:val="subscript"/>
+        </w:rPr>
+        <w:t>k+2</w:t>
+      </w:r>
+      <w:r>
+        <w:t>.</w:t>
+      </w:r>
+      <w:r>
+        <w:t xml:space="preserve"> But the algorithm stops with availability </w:t>
+      </w:r>
+      <w:proofErr w:type="spellStart"/>
+      <w:r>
+        <w:t>i</w:t>
+      </w:r>
+      <w:r>
+        <w:rPr>
+          <w:vertAlign w:val="subscript"/>
+        </w:rPr>
+        <w:t>k</w:t>
+      </w:r>
+      <w:proofErr w:type="spellEnd"/>
+      <w:r>
+        <w:t>, and it is only supposed to stop when R is empty – a contradiction.</w:t>
       </w:r>
       <w:bookmarkStart w:id="0" w:name="_GoBack"/>
       <w:bookmarkEnd w:id="0"/>
-      <w:r>
-        <w:t xml:space="preserve"> </w:t>
-      </w:r>
-    </w:p>
-    <w:p>
-      <w:r>
-        <w:t xml:space="preserve">When an additional student is added to the mix </w:t>
-      </w:r>
-      <w:r>
-        <w:t xml:space="preserve">of n students </w:t>
-      </w:r>
-      <w:r>
-        <w:t xml:space="preserve">to </w:t>
-      </w:r>
-      <w:r>
-        <w:t>result in</w:t>
-      </w:r>
-      <w:r>
-        <w:t xml:space="preserve"> n+1</w:t>
-      </w:r>
-      <w:r>
-        <w:t xml:space="preserve"> students,</w:t>
-      </w:r>
-      <w:r>
-        <w:t xml:space="preserve"> the optimal solution then may or may not </w:t>
-      </w:r>
-      <w:r>
-        <w:t>result</w:t>
-      </w:r>
-      <w:r>
-        <w:t xml:space="preserve"> in more matchings</w:t>
-      </w:r>
-      <w:r>
-        <w:t xml:space="preserve"> than P(n)’</w:t>
-      </w:r>
-      <w:r>
-        <w:t>s number of matching</w:t>
-      </w:r>
-      <w:r>
-        <w:t>s</w:t>
-      </w:r>
-      <w:r>
-        <w:t>.</w:t>
-      </w:r>
-      <w:r>
-        <w:t xml:space="preserve"> </w:t>
-      </w:r>
-      <w:r>
-        <w:t xml:space="preserve">Observe here that </w:t>
-      </w:r>
-      <w:r>
-        <w:t>the newly added student’s availability ends no earlier than all of the original n students’</w:t>
-      </w:r>
-      <w:r>
-        <w:t xml:space="preserve"> because R is sorted by finishing time</w:t>
-      </w:r>
-      <w:r>
-        <w:t>.</w:t>
-      </w:r>
-      <w:r>
-        <w:t xml:space="preserve"> </w:t>
-      </w:r>
-      <w:r>
-        <w:t xml:space="preserve">To </w:t>
-      </w:r>
-      <w:r>
-        <w:t>increase the number</w:t>
-      </w:r>
-      <w:r>
-        <w:t xml:space="preserve"> of</w:t>
-      </w:r>
-      <w:r>
-        <w:t xml:space="preserve"> matches</w:t>
-      </w:r>
-      <w:r>
-        <w:t xml:space="preserve">, </w:t>
-      </w:r>
-      <w:r>
-        <w:t xml:space="preserve">observe </w:t>
-      </w:r>
-      <w:r>
-        <w:t xml:space="preserve">that </w:t>
-      </w:r>
-      <w:r>
-        <w:t>at least one of the currently unmatched students gets matched to someone, either a student part of the original n students, or the newly added student.</w:t>
-      </w:r>
-      <w:r>
-        <w:t xml:space="preserve"> </w:t>
-      </w:r>
-      <w:r>
-        <w:t>Let’s investigate the possibilities in each of the two cases presented above:</w:t>
-      </w:r>
-    </w:p>
-    <w:p>
-      <w:pPr>
-        <w:pStyle w:val="ListParagraph"/>
-        <w:numPr>
-          <w:ilvl w:val="0"/>
-          <w:numId w:val="2"/>
-        </w:numPr>
-      </w:pPr>
-      <w:r>
-        <w:rPr>
-          <w:b/>
-        </w:rPr>
-        <w:t>A student who wasn’t compatible with any of the original students</w:t>
-      </w:r>
-      <w:r>
-        <w:t xml:space="preserve"> </w:t>
-      </w:r>
-      <w:r>
-        <w:t xml:space="preserve">(someone in his own segment) </w:t>
-      </w:r>
-      <w:r>
-        <w:t>would still not be paired</w:t>
-      </w:r>
-      <w:r>
-        <w:t xml:space="preserve"> with</w:t>
-      </w:r>
-      <w:r>
-        <w:t xml:space="preserve"> any of the original students, but will get paired with </w:t>
-      </w:r>
-      <w:r>
-        <w:t xml:space="preserve">the new student if their availabilities overlap. This would not mess up the original </w:t>
-      </w:r>
-      <w:r>
-        <w:t xml:space="preserve">pairs </w:t>
-      </w:r>
-      <w:r>
-        <w:t xml:space="preserve">because when the algorithm is run with the n+1 students, the lone student would choose the newly added student, and the new student is the only one who is compatible with the lone student, and </w:t>
-      </w:r>
-      <w:r>
-        <w:t xml:space="preserve">so </w:t>
-      </w:r>
-      <w:r>
-        <w:t>all other students would proceed to choose the same partners as before</w:t>
-      </w:r>
-      <w:r>
-        <w:t>.</w:t>
-      </w:r>
-      <w:r>
-        <w:t xml:space="preserve"> This adds one more pair to the mix, proving P(n+1) in this case.</w:t>
-      </w:r>
-    </w:p>
-    <w:p>
-      <w:pPr>
-        <w:pStyle w:val="ListParagraph"/>
-        <w:numPr>
-          <w:ilvl w:val="0"/>
-          <w:numId w:val="2"/>
-        </w:numPr>
-        <w:rPr>
-          <w:b/>
-        </w:rPr>
-      </w:pPr>
-      <w:r>
-        <w:rPr>
-          <w:b/>
-        </w:rPr>
-        <w:t>A lone student does overlap with someone, but his availability is at the end of R</w:t>
-      </w:r>
-      <w:r>
-        <w:rPr>
-          <w:b/>
-        </w:rPr>
-        <w:t>.</w:t>
-      </w:r>
-      <w:r>
-        <w:t xml:space="preserve"> </w:t>
-      </w:r>
-    </w:p>
-    <w:p>
-      <w:pPr>
-        <w:rPr>
-          <w:rFonts w:ascii="Menlo" w:hAnsi="Menlo" w:cs="Menlo"/>
-          <w:color w:val="000000"/>
-          <w:sz w:val="22"/>
-          <w:szCs w:val="22"/>
-        </w:rPr>
-      </w:pPr>
-    </w:p>
-    <w:p>
-      <w:pPr>
-        <w:rPr>
-          <w:rFonts w:ascii="Menlo" w:hAnsi="Menlo" w:cs="Menlo"/>
-          <w:color w:val="000000"/>
-          <w:sz w:val="22"/>
-          <w:szCs w:val="22"/>
-        </w:rPr>
-      </w:pPr>
-    </w:p>
-    <w:p/>
+    </w:p>
     <w:sectPr>
       <w:pgSz w:w="12240" w:h="15840"/>
       <w:pgMar w:top="1440" w:right="1440" w:bottom="1440" w:left="1440" w:header="720" w:footer="720" w:gutter="0"/>
@@ -1298,6 +1480,119 @@
     </w:lvl>
   </w:abstractNum>
   <w:abstractNum w:abstractNumId="1" w15:restartNumberingAfterBreak="0">
+    <w:nsid w:val="68D039CC"/>
+    <w:multiLevelType w:val="hybridMultilevel"/>
+    <w:tmpl w:val="260CE66A"/>
+    <w:lvl w:ilvl="0" w:tplc="04090001">
+      <w:start w:val="1"/>
+      <w:numFmt w:val="bullet"/>
+      <w:lvlText w:val=""/>
+      <w:lvlJc w:val="left"/>
+      <w:pPr>
+        <w:ind w:left="720" w:hanging="360"/>
+      </w:pPr>
+      <w:rPr>
+        <w:rFonts w:ascii="Symbol" w:hAnsi="Symbol" w:hint="default"/>
+      </w:rPr>
+    </w:lvl>
+    <w:lvl w:ilvl="1" w:tplc="04090003" w:tentative="1">
+      <w:start w:val="1"/>
+      <w:numFmt w:val="bullet"/>
+      <w:lvlText w:val="o"/>
+      <w:lvlJc w:val="left"/>
+      <w:pPr>
+        <w:ind w:left="1440" w:hanging="360"/>
+      </w:pPr>
+      <w:rPr>
+        <w:rFonts w:ascii="Courier New" w:hAnsi="Courier New" w:cs="Courier New" w:hint="default"/>
+      </w:rPr>
+    </w:lvl>
+    <w:lvl w:ilvl="2" w:tplc="04090005" w:tentative="1">
+      <w:start w:val="1"/>
+      <w:numFmt w:val="bullet"/>
+      <w:lvlText w:val=""/>
+      <w:lvlJc w:val="left"/>
+      <w:pPr>
+        <w:ind w:left="2160" w:hanging="360"/>
+      </w:pPr>
+      <w:rPr>
+        <w:rFonts w:ascii="Wingdings" w:hAnsi="Wingdings" w:hint="default"/>
+      </w:rPr>
+    </w:lvl>
+    <w:lvl w:ilvl="3" w:tplc="04090001" w:tentative="1">
+      <w:start w:val="1"/>
+      <w:numFmt w:val="bullet"/>
+      <w:lvlText w:val=""/>
+      <w:lvlJc w:val="left"/>
+      <w:pPr>
+        <w:ind w:left="2880" w:hanging="360"/>
+      </w:pPr>
+      <w:rPr>
+        <w:rFonts w:ascii="Symbol" w:hAnsi="Symbol" w:hint="default"/>
+      </w:rPr>
+    </w:lvl>
+    <w:lvl w:ilvl="4" w:tplc="04090003" w:tentative="1">
+      <w:start w:val="1"/>
+      <w:numFmt w:val="bullet"/>
+      <w:lvlText w:val="o"/>
+      <w:lvlJc w:val="left"/>
+      <w:pPr>
+        <w:ind w:left="3600" w:hanging="360"/>
+      </w:pPr>
+      <w:rPr>
+        <w:rFonts w:ascii="Courier New" w:hAnsi="Courier New" w:cs="Courier New" w:hint="default"/>
+      </w:rPr>
+    </w:lvl>
+    <w:lvl w:ilvl="5" w:tplc="04090005" w:tentative="1">
+      <w:start w:val="1"/>
+      <w:numFmt w:val="bullet"/>
+      <w:lvlText w:val=""/>
+      <w:lvlJc w:val="left"/>
+      <w:pPr>
+        <w:ind w:left="4320" w:hanging="360"/>
+      </w:pPr>
+      <w:rPr>
+        <w:rFonts w:ascii="Wingdings" w:hAnsi="Wingdings" w:hint="default"/>
+      </w:rPr>
+    </w:lvl>
+    <w:lvl w:ilvl="6" w:tplc="04090001" w:tentative="1">
+      <w:start w:val="1"/>
+      <w:numFmt w:val="bullet"/>
+      <w:lvlText w:val=""/>
+      <w:lvlJc w:val="left"/>
+      <w:pPr>
+        <w:ind w:left="5040" w:hanging="360"/>
+      </w:pPr>
+      <w:rPr>
+        <w:rFonts w:ascii="Symbol" w:hAnsi="Symbol" w:hint="default"/>
+      </w:rPr>
+    </w:lvl>
+    <w:lvl w:ilvl="7" w:tplc="04090003" w:tentative="1">
+      <w:start w:val="1"/>
+      <w:numFmt w:val="bullet"/>
+      <w:lvlText w:val="o"/>
+      <w:lvlJc w:val="left"/>
+      <w:pPr>
+        <w:ind w:left="5760" w:hanging="360"/>
+      </w:pPr>
+      <w:rPr>
+        <w:rFonts w:ascii="Courier New" w:hAnsi="Courier New" w:cs="Courier New" w:hint="default"/>
+      </w:rPr>
+    </w:lvl>
+    <w:lvl w:ilvl="8" w:tplc="04090005" w:tentative="1">
+      <w:start w:val="1"/>
+      <w:numFmt w:val="bullet"/>
+      <w:lvlText w:val=""/>
+      <w:lvlJc w:val="left"/>
+      <w:pPr>
+        <w:ind w:left="6480" w:hanging="360"/>
+      </w:pPr>
+      <w:rPr>
+        <w:rFonts w:ascii="Wingdings" w:hAnsi="Wingdings" w:hint="default"/>
+      </w:rPr>
+    </w:lvl>
+  </w:abstractNum>
+  <w:abstractNum w:abstractNumId="2" w15:restartNumberingAfterBreak="0">
     <w:nsid w:val="6FA13464"/>
     <w:multiLevelType w:val="hybridMultilevel"/>
     <w:tmpl w:val="5714FAB0"/>
@@ -1387,6 +1682,9 @@
     <w:abstractNumId w:val="0"/>
   </w:num>
   <w:num w:numId="2">
+    <w:abstractNumId w:val="2"/>
+  </w:num>
+  <w:num w:numId="3">
     <w:abstractNumId w:val="1"/>
   </w:num>
 </w:numbering>

</xml_diff>